<commit_message>
Changed some text to optional only in case of migrations
</commit_message>
<xml_diff>
--- a/Tutorial/01_Read_From_DB/DotNet6.docx
+++ b/Tutorial/01_Read_From_DB/DotNet6.docx
@@ -5090,156 +5090,6 @@
     <w:p/>
     <w:p>
       <w:r>
-        <w:t>Now open Tools/NuGet Package Manager/Package Manager Console</w:t>
-      </w:r>
-    </w:p>
-    <w:p>
-      <w:r>
-        <w:t>Go to the root of the project ( cd .\</w:t>
-      </w:r>
-      <w:proofErr w:type="spellStart"/>
-      <w:r>
-        <w:t>UsersLogInAPI</w:t>
-      </w:r>
-      <w:proofErr w:type="spellEnd"/>
-      <w:r>
-        <w:t>\</w:t>
-      </w:r>
-      <w:proofErr w:type="spellStart"/>
-      <w:r>
-        <w:t>UserLogInAPI</w:t>
-      </w:r>
-      <w:proofErr w:type="spellEnd"/>
-      <w:r>
-        <w:t>)</w:t>
-      </w:r>
-      <w:r>
-        <w:t xml:space="preserve">. If you do a ls, you should have several files and folders, between them the </w:t>
-      </w:r>
-      <w:proofErr w:type="spellStart"/>
-      <w:r>
-        <w:t>appsettings.json</w:t>
-      </w:r>
-      <w:proofErr w:type="spellEnd"/>
-      <w:r>
-        <w:t>. If you see it, you are in the correct place.</w:t>
-      </w:r>
-    </w:p>
-    <w:p>
-      <w:r>
-        <w:t>Now execute the command:</w:t>
-      </w:r>
-    </w:p>
-    <w:p>
-      <w:pPr>
-        <w:pStyle w:val="ListParagraph"/>
-        <w:numPr>
-          <w:ilvl w:val="0"/>
-          <w:numId w:val="2"/>
-        </w:numPr>
-      </w:pPr>
-      <w:r>
-        <w:t>dotnet tool install --global dotnet-</w:t>
-      </w:r>
-      <w:proofErr w:type="spellStart"/>
-      <w:r>
-        <w:t>ef</w:t>
-      </w:r>
-      <w:proofErr w:type="spellEnd"/>
-    </w:p>
-    <w:p>
-      <w:pPr>
-        <w:pStyle w:val="ListParagraph"/>
-        <w:numPr>
-          <w:ilvl w:val="0"/>
-          <w:numId w:val="2"/>
-        </w:numPr>
-      </w:pPr>
-      <w:r>
-        <w:t xml:space="preserve">dotnet </w:t>
-      </w:r>
-      <w:proofErr w:type="spellStart"/>
-      <w:r>
-        <w:t>ef</w:t>
-      </w:r>
-      <w:proofErr w:type="spellEnd"/>
-      <w:r>
-        <w:t xml:space="preserve">               (</w:t>
-      </w:r>
-      <w:r>
-        <w:t>If you see the unicorn, everything is ok :)</w:t>
-      </w:r>
-    </w:p>
-    <w:p>
-      <w:pPr>
-        <w:pStyle w:val="ListParagraph"/>
-        <w:numPr>
-          <w:ilvl w:val="0"/>
-          <w:numId w:val="2"/>
-        </w:numPr>
-        <w:rPr>
-          <w:lang w:val="fr-FR"/>
-        </w:rPr>
-      </w:pPr>
-      <w:proofErr w:type="spellStart"/>
-      <w:r>
-        <w:rPr>
-          <w:lang w:val="fr-FR"/>
-        </w:rPr>
-        <w:lastRenderedPageBreak/>
-        <w:t>dotnet</w:t>
-      </w:r>
-      <w:proofErr w:type="spellEnd"/>
-      <w:r>
-        <w:rPr>
-          <w:lang w:val="fr-FR"/>
-        </w:rPr>
-        <w:t xml:space="preserve"> </w:t>
-      </w:r>
-      <w:proofErr w:type="spellStart"/>
-      <w:r>
-        <w:rPr>
-          <w:lang w:val="fr-FR"/>
-        </w:rPr>
-        <w:t>ef</w:t>
-      </w:r>
-      <w:proofErr w:type="spellEnd"/>
-      <w:r>
-        <w:rPr>
-          <w:lang w:val="fr-FR"/>
-        </w:rPr>
-        <w:t xml:space="preserve"> migrations </w:t>
-      </w:r>
-      <w:proofErr w:type="spellStart"/>
-      <w:r>
-        <w:rPr>
-          <w:lang w:val="fr-FR"/>
-        </w:rPr>
-        <w:t>add</w:t>
-      </w:r>
-      <w:proofErr w:type="spellEnd"/>
-      <w:r>
-        <w:rPr>
-          <w:lang w:val="fr-FR"/>
-        </w:rPr>
-        <w:t xml:space="preserve"> Ini</w:t>
-      </w:r>
-      <w:r>
-        <w:rPr>
-          <w:lang w:val="fr-FR"/>
-        </w:rPr>
-        <w:t>tial</w:t>
-      </w:r>
-    </w:p>
-    <w:p>
-      <w:pPr>
-        <w:rPr>
-          <w:lang w:val="fr-FR"/>
-        </w:rPr>
-      </w:pPr>
-    </w:p>
-    <w:p>
-      <w:r>
         <w:t>Now Run it at t</w:t>
       </w:r>
       <w:r>
@@ -5254,6 +5104,180 @@
         <w:t>!!</w:t>
       </w:r>
     </w:p>
+    <w:p>
+      <w:r>
+        <w:t>This step is not necessary, but if you want to do a migration, it would be something like</w:t>
+      </w:r>
+      <w:r>
+        <w:t>:</w:t>
+      </w:r>
+    </w:p>
+    <w:tbl>
+      <w:tblPr>
+        <w:tblStyle w:val="TableGrid"/>
+        <w:tblW w:w="0" w:type="auto"/>
+        <w:tblLook w:val="04A0" w:firstRow="1" w:lastRow="0" w:firstColumn="1" w:lastColumn="0" w:noHBand="0" w:noVBand="1"/>
+      </w:tblPr>
+      <w:tblGrid>
+        <w:gridCol w:w="9622"/>
+      </w:tblGrid>
+      <w:tr>
+        <w:tc>
+          <w:tcPr>
+            <w:tcW w:w="9622" w:type="dxa"/>
+          </w:tcPr>
+          <w:p>
+            <w:pPr>
+              <w:spacing w:after="160" w:line="259" w:lineRule="auto"/>
+            </w:pPr>
+            <w:r>
+              <w:t>open Tools/NuGet Package Manager/Package Manager Console</w:t>
+            </w:r>
+          </w:p>
+          <w:p>
+            <w:r>
+              <w:t>Go to the root of the project ( cd .\</w:t>
+            </w:r>
+            <w:proofErr w:type="spellStart"/>
+            <w:r>
+              <w:t>UsersLogInAPI</w:t>
+            </w:r>
+            <w:proofErr w:type="spellEnd"/>
+            <w:r>
+              <w:t>\</w:t>
+            </w:r>
+            <w:proofErr w:type="spellStart"/>
+            <w:r>
+              <w:t>UserLogInAPI</w:t>
+            </w:r>
+            <w:proofErr w:type="spellEnd"/>
+            <w:r>
+              <w:t xml:space="preserve">). If you do a ls, you should have several files and folders, between them the </w:t>
+            </w:r>
+            <w:proofErr w:type="spellStart"/>
+            <w:r>
+              <w:t>appsettings.json</w:t>
+            </w:r>
+            <w:proofErr w:type="spellEnd"/>
+            <w:r>
+              <w:t>. If you see it, you are in the correct place.</w:t>
+            </w:r>
+          </w:p>
+          <w:p>
+            <w:r>
+              <w:lastRenderedPageBreak/>
+              <w:t>Now execute the command:</w:t>
+            </w:r>
+          </w:p>
+          <w:p>
+            <w:pPr>
+              <w:pStyle w:val="ListParagraph"/>
+              <w:numPr>
+                <w:ilvl w:val="0"/>
+                <w:numId w:val="2"/>
+              </w:numPr>
+            </w:pPr>
+            <w:r>
+              <w:t>dotnet tool install --global dotnet-</w:t>
+            </w:r>
+            <w:proofErr w:type="spellStart"/>
+            <w:r>
+              <w:t>ef</w:t>
+            </w:r>
+            <w:proofErr w:type="spellEnd"/>
+          </w:p>
+          <w:p>
+            <w:pPr>
+              <w:pStyle w:val="ListParagraph"/>
+              <w:numPr>
+                <w:ilvl w:val="0"/>
+                <w:numId w:val="2"/>
+              </w:numPr>
+            </w:pPr>
+            <w:r>
+              <w:t xml:space="preserve">dotnet </w:t>
+            </w:r>
+            <w:proofErr w:type="spellStart"/>
+            <w:r>
+              <w:t>ef</w:t>
+            </w:r>
+            <w:proofErr w:type="spellEnd"/>
+            <w:r>
+              <w:t xml:space="preserve">               (If you see the unicorn, everything is ok :)</w:t>
+            </w:r>
+          </w:p>
+          <w:p>
+            <w:pPr>
+              <w:pStyle w:val="ListParagraph"/>
+              <w:numPr>
+                <w:ilvl w:val="0"/>
+                <w:numId w:val="2"/>
+              </w:numPr>
+              <w:rPr>
+                <w:lang w:val="fr-FR"/>
+              </w:rPr>
+            </w:pPr>
+            <w:proofErr w:type="spellStart"/>
+            <w:r>
+              <w:rPr>
+                <w:lang w:val="fr-FR"/>
+              </w:rPr>
+              <w:t>dotnet</w:t>
+            </w:r>
+            <w:proofErr w:type="spellEnd"/>
+            <w:r>
+              <w:rPr>
+                <w:lang w:val="fr-FR"/>
+              </w:rPr>
+              <w:t xml:space="preserve"> </w:t>
+            </w:r>
+            <w:proofErr w:type="spellStart"/>
+            <w:r>
+              <w:rPr>
+                <w:lang w:val="fr-FR"/>
+              </w:rPr>
+              <w:t>ef</w:t>
+            </w:r>
+            <w:proofErr w:type="spellEnd"/>
+            <w:r>
+              <w:rPr>
+                <w:lang w:val="fr-FR"/>
+              </w:rPr>
+              <w:t xml:space="preserve"> migrations </w:t>
+            </w:r>
+            <w:proofErr w:type="spellStart"/>
+            <w:r>
+              <w:rPr>
+                <w:lang w:val="fr-FR"/>
+              </w:rPr>
+              <w:t>add</w:t>
+            </w:r>
+            <w:proofErr w:type="spellEnd"/>
+            <w:r>
+              <w:rPr>
+                <w:lang w:val="fr-FR"/>
+              </w:rPr>
+              <w:t xml:space="preserve"> Ini</w:t>
+            </w:r>
+            <w:r>
+              <w:rPr>
+                <w:lang w:val="fr-FR"/>
+              </w:rPr>
+              <w:t>tial</w:t>
+            </w:r>
+          </w:p>
+          <w:p>
+            <w:pPr>
+              <w:rPr>
+                <w:lang w:val="fr-FR"/>
+              </w:rPr>
+            </w:pPr>
+          </w:p>
+          <w:p/>
+        </w:tc>
+      </w:tr>
+    </w:tbl>
+    <w:p/>
     <w:p/>
     <w:sectPr>
       <w:pgSz w:w="12240" w:h="15840"/>

</xml_diff>